<commit_message>
Updates for Stevens Player Swap
</commit_message>
<xml_diff>
--- a/mchc/2022-23 MCHC ASG Program.docx
+++ b/mchc/2022-23 MCHC ASG Program.docx
@@ -1,6 +1,6 @@
 
 <file path=word/document.xml><?xml version="1.0" encoding="utf-8"?>
-<w:document xmlns:wpc="http://schemas.microsoft.com/office/word/2010/wordprocessingCanvas" xmlns:cx="http://schemas.microsoft.com/office/drawing/2014/chartex" xmlns:cx1="http://schemas.microsoft.com/office/drawing/2015/9/8/chartex" xmlns:cx2="http://schemas.microsoft.com/office/drawing/2015/10/21/chartex" xmlns:cx3="http://schemas.microsoft.com/office/drawing/2016/5/9/chartex" xmlns:cx4="http://schemas.microsoft.com/office/drawing/2016/5/10/chartex" xmlns:cx5="http://schemas.microsoft.com/office/drawing/2016/5/11/chartex" xmlns:cx6="http://schemas.microsoft.com/office/drawing/2016/5/12/chartex" xmlns:cx7="http://schemas.microsoft.com/office/drawing/2016/5/13/chartex" xmlns:cx8="http://schemas.microsoft.com/office/drawing/2016/5/14/chartex" xmlns:mc="http://schemas.openxmlformats.org/markup-compatibility/2006" xmlns:aink="http://schemas.microsoft.com/office/drawing/2016/ink" xmlns:am3d="http://schemas.microsoft.com/office/drawing/2017/model3d" xmlns:o="urn:schemas-microsoft-com:office:office" xmlns:r="http://schemas.openxmlformats.org/officeDocument/2006/relationships" xmlns:m="http://schemas.openxmlformats.org/officeDocument/2006/math" xmlns:v="urn:schemas-microsoft-com:vml" xmlns:wp14="http://schemas.microsoft.com/office/word/2010/wordprocessingDrawing" xmlns:wp="http://schemas.openxmlformats.org/drawingml/2006/wordprocessingDrawing" xmlns:w10="urn:schemas-microsoft-com:office:word" xmlns:w="http://schemas.openxmlformats.org/wordprocessingml/2006/main" xmlns:w14="http://schemas.microsoft.com/office/word/2010/wordml" xmlns:w15="http://schemas.microsoft.com/office/word/2012/wordml" xmlns:w16cid="http://schemas.microsoft.com/office/word/2016/wordml/cid" xmlns:w16se="http://schemas.microsoft.com/office/word/2015/wordml/symex" xmlns:wpg="http://schemas.microsoft.com/office/word/2010/wordprocessingGroup" xmlns:wpi="http://schemas.microsoft.com/office/word/2010/wordprocessingInk" xmlns:wne="http://schemas.microsoft.com/office/word/2006/wordml" xmlns:wps="http://schemas.microsoft.com/office/word/2010/wordprocessingShape" mc:Ignorable="w14 w15 w16se w16cid wp14">
+<w:document xmlns:wpc="http://schemas.microsoft.com/office/word/2010/wordprocessingCanvas" xmlns:cx="http://schemas.microsoft.com/office/drawing/2014/chartex" xmlns:cx1="http://schemas.microsoft.com/office/drawing/2015/9/8/chartex" xmlns:cx2="http://schemas.microsoft.com/office/drawing/2015/10/21/chartex" xmlns:cx3="http://schemas.microsoft.com/office/drawing/2016/5/9/chartex" xmlns:cx4="http://schemas.microsoft.com/office/drawing/2016/5/10/chartex" xmlns:cx5="http://schemas.microsoft.com/office/drawing/2016/5/11/chartex" xmlns:cx6="http://schemas.microsoft.com/office/drawing/2016/5/12/chartex" xmlns:cx7="http://schemas.microsoft.com/office/drawing/2016/5/13/chartex" xmlns:cx8="http://schemas.microsoft.com/office/drawing/2016/5/14/chartex" xmlns:mc="http://schemas.openxmlformats.org/markup-compatibility/2006" xmlns:aink="http://schemas.microsoft.com/office/drawing/2016/ink" xmlns:am3d="http://schemas.microsoft.com/office/drawing/2017/model3d" xmlns:o="urn:schemas-microsoft-com:office:office" xmlns:oel="http://schemas.microsoft.com/office/2019/extlst" xmlns:r="http://schemas.openxmlformats.org/officeDocument/2006/relationships" xmlns:m="http://schemas.openxmlformats.org/officeDocument/2006/math" xmlns:v="urn:schemas-microsoft-com:vml" xmlns:wp14="http://schemas.microsoft.com/office/word/2010/wordprocessingDrawing" xmlns:wp="http://schemas.openxmlformats.org/drawingml/2006/wordprocessingDrawing" xmlns:w10="urn:schemas-microsoft-com:office:word" xmlns:w="http://schemas.openxmlformats.org/wordprocessingml/2006/main" xmlns:w14="http://schemas.microsoft.com/office/word/2010/wordml" xmlns:w15="http://schemas.microsoft.com/office/word/2012/wordml" xmlns:w16cex="http://schemas.microsoft.com/office/word/2018/wordml/cex" xmlns:w16cid="http://schemas.microsoft.com/office/word/2016/wordml/cid" xmlns:w16="http://schemas.microsoft.com/office/word/2018/wordml" xmlns:w16sdtdh="http://schemas.microsoft.com/office/word/2020/wordml/sdtdatahash" xmlns:w16se="http://schemas.microsoft.com/office/word/2015/wordml/symex" xmlns:wpg="http://schemas.microsoft.com/office/word/2010/wordprocessingGroup" xmlns:wpi="http://schemas.microsoft.com/office/word/2010/wordprocessingInk" xmlns:wne="http://schemas.microsoft.com/office/word/2006/wordml" xmlns:wps="http://schemas.microsoft.com/office/word/2010/wordprocessingShape" mc:Ignorable="w14 w15 w16se w16cid w16 w16cex w16sdtdh wp14">
   <w:body>
     <w:p>
       <w:r>
@@ -446,47 +446,7 @@
           <w:sz w:val="32"/>
           <w:szCs w:val="32"/>
         </w:rPr>
-        <w:t xml:space="preserve">Andrew </w:t>
-      </w:r>
-      <w:proofErr w:type="spellStart"/>
-      <w:r>
-        <w:rPr>
-          <w:rFonts w:ascii="Times New Roman" w:hAnsi="Times New Roman" w:cs="Times New Roman"/>
-          <w:color w:val="1F4E79" w:themeColor="accent1" w:themeShade="80"/>
-          <w:sz w:val="32"/>
-          <w:szCs w:val="32"/>
-        </w:rPr>
-        <w:t>Stergiopoulos</w:t>
-      </w:r>
-      <w:proofErr w:type="spellEnd"/>
-      <w:r>
-        <w:rPr>
-          <w:rFonts w:ascii="Times New Roman" w:hAnsi="Times New Roman" w:cs="Times New Roman"/>
-          <w:color w:val="1F4E79" w:themeColor="accent1" w:themeShade="80"/>
-          <w:sz w:val="32"/>
-          <w:szCs w:val="32"/>
-        </w:rPr>
-        <w:t xml:space="preserve"> and Jonathan </w:t>
-      </w:r>
-      <w:proofErr w:type="spellStart"/>
-      <w:r>
-        <w:rPr>
-          <w:rFonts w:ascii="Times New Roman" w:hAnsi="Times New Roman" w:cs="Times New Roman"/>
-          <w:color w:val="1F4E79" w:themeColor="accent1" w:themeShade="80"/>
-          <w:sz w:val="32"/>
-          <w:szCs w:val="32"/>
-        </w:rPr>
-        <w:t>Ielpi</w:t>
-      </w:r>
-      <w:proofErr w:type="spellEnd"/>
-      <w:r>
-        <w:rPr>
-          <w:rFonts w:ascii="Times New Roman" w:hAnsi="Times New Roman" w:cs="Times New Roman"/>
-          <w:color w:val="1F4E79" w:themeColor="accent1" w:themeShade="80"/>
-          <w:sz w:val="32"/>
-          <w:szCs w:val="32"/>
-        </w:rPr>
-        <w:t xml:space="preserve">.  </w:t>
+        <w:t xml:space="preserve">Andrew Stergiopoulos and Jonathan Ielpi.  </w:t>
       </w:r>
     </w:p>
     <w:p>
@@ -572,8 +532,6 @@
         </w:rPr>
         <w:t>.  They</w:t>
       </w:r>
-      <w:bookmarkStart w:id="0" w:name="_GoBack"/>
-      <w:bookmarkEnd w:id="0"/>
       <w:r>
         <w:rPr>
           <w:rFonts w:ascii="Times New Roman" w:hAnsi="Times New Roman" w:cs="Times New Roman"/>
@@ -1200,27 +1158,7 @@
           <w:sz w:val="32"/>
           <w:szCs w:val="32"/>
         </w:rPr>
-        <w:t xml:space="preserve">the Andrew </w:t>
-      </w:r>
-      <w:proofErr w:type="spellStart"/>
-      <w:r>
-        <w:rPr>
-          <w:rFonts w:ascii="Rockwell Extra Bold" w:hAnsi="Rockwell Extra Bold"/>
-          <w:color w:val="1F4E79" w:themeColor="accent1" w:themeShade="80"/>
-          <w:sz w:val="32"/>
-          <w:szCs w:val="32"/>
-        </w:rPr>
-        <w:t>Stergiopoulos</w:t>
-      </w:r>
-      <w:proofErr w:type="spellEnd"/>
-      <w:r>
-        <w:rPr>
-          <w:rFonts w:ascii="Rockwell Extra Bold" w:hAnsi="Rockwell Extra Bold"/>
-          <w:color w:val="1F4E79" w:themeColor="accent1" w:themeShade="80"/>
-          <w:sz w:val="32"/>
-          <w:szCs w:val="32"/>
-        </w:rPr>
-        <w:t xml:space="preserve"> Rink</w:t>
+        <w:t>the Andrew Stergiopoulos Rink</w:t>
       </w:r>
     </w:p>
     <w:p>
@@ -1241,27 +1179,7 @@
           <w:sz w:val="32"/>
           <w:szCs w:val="32"/>
         </w:rPr>
-        <w:t xml:space="preserve">“The </w:t>
-      </w:r>
-      <w:proofErr w:type="spellStart"/>
-      <w:r>
-        <w:rPr>
-          <w:rFonts w:ascii="Rockwell Extra Bold" w:hAnsi="Rockwell Extra Bold"/>
-          <w:color w:val="1F4E79" w:themeColor="accent1" w:themeShade="80"/>
-          <w:sz w:val="32"/>
-          <w:szCs w:val="32"/>
-        </w:rPr>
-        <w:t>Sterg</w:t>
-      </w:r>
-      <w:proofErr w:type="spellEnd"/>
-      <w:r>
-        <w:rPr>
-          <w:rFonts w:ascii="Rockwell Extra Bold" w:hAnsi="Rockwell Extra Bold"/>
-          <w:color w:val="1F4E79" w:themeColor="accent1" w:themeShade="80"/>
-          <w:sz w:val="32"/>
-          <w:szCs w:val="32"/>
-        </w:rPr>
-        <w:t>”</w:t>
+        <w:t>“The Sterg”</w:t>
       </w:r>
     </w:p>
     <w:p>
@@ -1943,7 +1861,6 @@
                 <w:szCs w:val="16"/>
               </w:rPr>
             </w:pPr>
-            <w:proofErr w:type="spellStart"/>
             <w:r>
               <w:rPr>
                 <w:rFonts w:ascii="Arial" w:eastAsia="Times New Roman" w:hAnsi="Arial" w:cs="Arial"/>
@@ -1953,7 +1870,6 @@
               </w:rPr>
               <w:t>Faulhaber</w:t>
             </w:r>
-            <w:proofErr w:type="spellEnd"/>
           </w:p>
         </w:tc>
         <w:tc>
@@ -2202,27 +2118,7 @@
                 <w:sz w:val="16"/>
                 <w:szCs w:val="16"/>
               </w:rPr>
-              <w:t xml:space="preserve">Egg Harbor </w:t>
-            </w:r>
-            <w:proofErr w:type="spellStart"/>
-            <w:r>
-              <w:rPr>
-                <w:rFonts w:ascii="Arial" w:eastAsia="Times New Roman" w:hAnsi="Arial" w:cs="Arial"/>
-                <w:color w:val="000000"/>
-                <w:sz w:val="16"/>
-                <w:szCs w:val="16"/>
-              </w:rPr>
-              <w:t>Twp</w:t>
-            </w:r>
-            <w:proofErr w:type="spellEnd"/>
-            <w:r>
-              <w:rPr>
-                <w:rFonts w:ascii="Arial" w:eastAsia="Times New Roman" w:hAnsi="Arial" w:cs="Arial"/>
-                <w:color w:val="000000"/>
-                <w:sz w:val="16"/>
-                <w:szCs w:val="16"/>
-              </w:rPr>
-              <w:t xml:space="preserve"> HS</w:t>
+              <w:t>Egg Harbor Twp HS</w:t>
             </w:r>
           </w:p>
         </w:tc>
@@ -2257,27 +2153,7 @@
                 <w:sz w:val="16"/>
                 <w:szCs w:val="16"/>
               </w:rPr>
-              <w:t xml:space="preserve">Egg Harbor </w:t>
-            </w:r>
-            <w:proofErr w:type="spellStart"/>
-            <w:r>
-              <w:rPr>
-                <w:rFonts w:ascii="Arial" w:eastAsia="Times New Roman" w:hAnsi="Arial" w:cs="Arial"/>
-                <w:color w:val="000000"/>
-                <w:sz w:val="16"/>
-                <w:szCs w:val="16"/>
-              </w:rPr>
-              <w:t>Twp</w:t>
-            </w:r>
-            <w:proofErr w:type="spellEnd"/>
-            <w:r>
-              <w:rPr>
-                <w:rFonts w:ascii="Arial" w:eastAsia="Times New Roman" w:hAnsi="Arial" w:cs="Arial"/>
-                <w:color w:val="000000"/>
-                <w:sz w:val="16"/>
-                <w:szCs w:val="16"/>
-              </w:rPr>
-              <w:t>, NJ</w:t>
+              <w:t>Egg Harbor Twp, NJ</w:t>
             </w:r>
           </w:p>
         </w:tc>
@@ -3191,7 +3067,6 @@
                 <w:szCs w:val="16"/>
               </w:rPr>
             </w:pPr>
-            <w:proofErr w:type="spellStart"/>
             <w:r>
               <w:rPr>
                 <w:rFonts w:ascii="Arial" w:eastAsia="Times New Roman" w:hAnsi="Arial" w:cs="Arial"/>
@@ -3201,7 +3076,6 @@
               </w:rPr>
               <w:t>Vigiletti</w:t>
             </w:r>
-            <w:proofErr w:type="spellEnd"/>
           </w:p>
         </w:tc>
         <w:tc>
@@ -4381,7 +4255,6 @@
                 <w:szCs w:val="16"/>
               </w:rPr>
             </w:pPr>
-            <w:proofErr w:type="spellStart"/>
             <w:r>
               <w:rPr>
                 <w:rFonts w:ascii="Arial" w:eastAsia="Times New Roman" w:hAnsi="Arial" w:cs="Arial"/>
@@ -4391,7 +4264,6 @@
               </w:rPr>
               <w:t>Angeletti</w:t>
             </w:r>
-            <w:proofErr w:type="spellEnd"/>
           </w:p>
         </w:tc>
         <w:tc>
@@ -5053,27 +4925,7 @@
                 <w:sz w:val="16"/>
                 <w:szCs w:val="16"/>
               </w:rPr>
-              <w:t xml:space="preserve">Monsignor </w:t>
-            </w:r>
-            <w:proofErr w:type="spellStart"/>
-            <w:r>
-              <w:rPr>
-                <w:rFonts w:ascii="Arial" w:eastAsia="Times New Roman" w:hAnsi="Arial" w:cs="Arial"/>
-                <w:color w:val="000000"/>
-                <w:sz w:val="16"/>
-                <w:szCs w:val="16"/>
-              </w:rPr>
-              <w:t>Farrel</w:t>
-            </w:r>
-            <w:proofErr w:type="spellEnd"/>
-            <w:r>
-              <w:rPr>
-                <w:rFonts w:ascii="Arial" w:eastAsia="Times New Roman" w:hAnsi="Arial" w:cs="Arial"/>
-                <w:color w:val="000000"/>
-                <w:sz w:val="16"/>
-                <w:szCs w:val="16"/>
-              </w:rPr>
-              <w:t xml:space="preserve"> HS</w:t>
+              <w:t>Monsignor Farrel HS</w:t>
             </w:r>
           </w:p>
         </w:tc>
@@ -5212,7 +5064,6 @@
                 <w:szCs w:val="16"/>
               </w:rPr>
             </w:pPr>
-            <w:proofErr w:type="spellStart"/>
             <w:r>
               <w:rPr>
                 <w:rFonts w:ascii="Arial" w:eastAsia="Times New Roman" w:hAnsi="Arial" w:cs="Arial"/>
@@ -5222,7 +5073,6 @@
               </w:rPr>
               <w:t>Vertucci</w:t>
             </w:r>
-            <w:proofErr w:type="spellEnd"/>
           </w:p>
         </w:tc>
         <w:tc>
@@ -5860,25 +5710,14 @@
                 <w:szCs w:val="16"/>
               </w:rPr>
             </w:pPr>
-            <w:proofErr w:type="spellStart"/>
-            <w:r>
-              <w:rPr>
-                <w:rFonts w:ascii="Arial" w:eastAsia="Times New Roman" w:hAnsi="Arial" w:cs="Arial"/>
-                <w:color w:val="000000"/>
-                <w:sz w:val="16"/>
-                <w:szCs w:val="16"/>
-              </w:rPr>
-              <w:t>Stising</w:t>
-            </w:r>
-            <w:proofErr w:type="spellEnd"/>
-            <w:r>
-              <w:rPr>
-                <w:rFonts w:ascii="Arial" w:eastAsia="Times New Roman" w:hAnsi="Arial" w:cs="Arial"/>
-                <w:color w:val="000000"/>
-                <w:sz w:val="16"/>
-                <w:szCs w:val="16"/>
-              </w:rPr>
-              <w:t xml:space="preserve"> Mountain HS</w:t>
+            <w:r>
+              <w:rPr>
+                <w:rFonts w:ascii="Arial" w:eastAsia="Times New Roman" w:hAnsi="Arial" w:cs="Arial"/>
+                <w:color w:val="000000"/>
+                <w:sz w:val="16"/>
+                <w:szCs w:val="16"/>
+              </w:rPr>
+              <w:t>Stising Mountain HS</w:t>
             </w:r>
           </w:p>
         </w:tc>
@@ -6017,7 +5856,6 @@
                 <w:szCs w:val="16"/>
               </w:rPr>
             </w:pPr>
-            <w:proofErr w:type="spellStart"/>
             <w:r>
               <w:rPr>
                 <w:rFonts w:ascii="Arial" w:eastAsia="Times New Roman" w:hAnsi="Arial" w:cs="Arial"/>
@@ -6027,7 +5865,6 @@
               </w:rPr>
               <w:t>Thyberg</w:t>
             </w:r>
-            <w:proofErr w:type="spellEnd"/>
           </w:p>
         </w:tc>
         <w:tc>
@@ -7600,7 +7437,6 @@
                 <w:szCs w:val="16"/>
               </w:rPr>
             </w:pPr>
-            <w:proofErr w:type="spellStart"/>
             <w:r>
               <w:rPr>
                 <w:rFonts w:ascii="Arial" w:eastAsia="Times New Roman" w:hAnsi="Arial" w:cs="Arial"/>
@@ -7610,7 +7446,6 @@
               </w:rPr>
               <w:t>Kiewe</w:t>
             </w:r>
-            <w:proofErr w:type="spellEnd"/>
           </w:p>
         </w:tc>
         <w:tc>
@@ -8490,7 +8325,6 @@
                 <w:szCs w:val="16"/>
               </w:rPr>
             </w:pPr>
-            <w:proofErr w:type="spellStart"/>
             <w:r>
               <w:rPr>
                 <w:rFonts w:ascii="Arial" w:eastAsia="Times New Roman" w:hAnsi="Arial" w:cs="Arial"/>
@@ -8500,7 +8334,6 @@
               </w:rPr>
               <w:t>Capasso</w:t>
             </w:r>
-            <w:proofErr w:type="spellEnd"/>
           </w:p>
         </w:tc>
         <w:tc>
@@ -8777,25 +8610,14 @@
                 <w:szCs w:val="16"/>
               </w:rPr>
             </w:pPr>
-            <w:proofErr w:type="spellStart"/>
-            <w:r>
-              <w:rPr>
-                <w:rFonts w:ascii="Arial" w:eastAsia="Times New Roman" w:hAnsi="Arial" w:cs="Arial"/>
-                <w:color w:val="000000"/>
-                <w:sz w:val="16"/>
-                <w:szCs w:val="16"/>
-              </w:rPr>
-              <w:t>Northford</w:t>
-            </w:r>
-            <w:proofErr w:type="spellEnd"/>
-            <w:r>
-              <w:rPr>
-                <w:rFonts w:ascii="Arial" w:eastAsia="Times New Roman" w:hAnsi="Arial" w:cs="Arial"/>
-                <w:color w:val="000000"/>
-                <w:sz w:val="16"/>
-                <w:szCs w:val="16"/>
-              </w:rPr>
-              <w:t>, CT</w:t>
+            <w:r>
+              <w:rPr>
+                <w:rFonts w:ascii="Arial" w:eastAsia="Times New Roman" w:hAnsi="Arial" w:cs="Arial"/>
+                <w:color w:val="000000"/>
+                <w:sz w:val="16"/>
+                <w:szCs w:val="16"/>
+              </w:rPr>
+              <w:t>Northford, CT</w:t>
             </w:r>
           </w:p>
         </w:tc>
@@ -10043,7 +9865,6 @@
                 <w:szCs w:val="16"/>
               </w:rPr>
             </w:pPr>
-            <w:proofErr w:type="spellStart"/>
             <w:r>
               <w:rPr>
                 <w:rFonts w:ascii="Arial" w:eastAsia="Times New Roman" w:hAnsi="Arial" w:cs="Arial"/>
@@ -10053,7 +9874,6 @@
               </w:rPr>
               <w:t>Goetze</w:t>
             </w:r>
-            <w:proofErr w:type="spellEnd"/>
           </w:p>
         </w:tc>
         <w:tc>
@@ -10302,7 +10122,25 @@
                 <w:sz w:val="16"/>
                 <w:szCs w:val="16"/>
               </w:rPr>
-              <w:t>Notre Dame West Haven</w:t>
+              <w:t xml:space="preserve">Notre </w:t>
+            </w:r>
+            <w:r>
+              <w:rPr>
+                <w:rFonts w:ascii="Arial" w:eastAsia="Times New Roman" w:hAnsi="Arial" w:cs="Arial"/>
+                <w:color w:val="000000"/>
+                <w:sz w:val="16"/>
+                <w:szCs w:val="16"/>
+              </w:rPr>
+              <w:t>Dame-West</w:t>
+            </w:r>
+            <w:r>
+              <w:rPr>
+                <w:rFonts w:ascii="Arial" w:eastAsia="Times New Roman" w:hAnsi="Arial" w:cs="Arial"/>
+                <w:color w:val="000000"/>
+                <w:sz w:val="16"/>
+                <w:szCs w:val="16"/>
+              </w:rPr>
+              <w:t xml:space="preserve"> Haven</w:t>
             </w:r>
           </w:p>
         </w:tc>
@@ -10691,17 +10529,15 @@
                 <w:szCs w:val="16"/>
               </w:rPr>
             </w:pPr>
-            <w:proofErr w:type="spellStart"/>
-            <w:r>
-              <w:rPr>
-                <w:rFonts w:ascii="Arial" w:eastAsia="Times New Roman" w:hAnsi="Arial" w:cs="Arial"/>
-                <w:color w:val="000000"/>
-                <w:sz w:val="16"/>
-                <w:szCs w:val="16"/>
-              </w:rPr>
-              <w:t>Dubln</w:t>
-            </w:r>
-            <w:proofErr w:type="spellEnd"/>
+            <w:r>
+              <w:rPr>
+                <w:rFonts w:ascii="Arial" w:eastAsia="Times New Roman" w:hAnsi="Arial" w:cs="Arial"/>
+                <w:color w:val="000000"/>
+                <w:sz w:val="16"/>
+                <w:szCs w:val="16"/>
+              </w:rPr>
+              <w:t>Dublin</w:t>
+            </w:r>
             <w:r>
               <w:rPr>
                 <w:rFonts w:ascii="Arial" w:eastAsia="Times New Roman" w:hAnsi="Arial" w:cs="Arial"/>
@@ -10737,17 +10573,15 @@
                 <w:szCs w:val="16"/>
               </w:rPr>
             </w:pPr>
-            <w:proofErr w:type="spellStart"/>
-            <w:r>
-              <w:rPr>
-                <w:rFonts w:ascii="Arial" w:eastAsia="Times New Roman" w:hAnsi="Arial" w:cs="Arial"/>
-                <w:color w:val="000000"/>
-                <w:sz w:val="16"/>
-                <w:szCs w:val="16"/>
-              </w:rPr>
-              <w:t>Dubln</w:t>
-            </w:r>
-            <w:proofErr w:type="spellEnd"/>
+            <w:r>
+              <w:rPr>
+                <w:rFonts w:ascii="Arial" w:eastAsia="Times New Roman" w:hAnsi="Arial" w:cs="Arial"/>
+                <w:color w:val="000000"/>
+                <w:sz w:val="16"/>
+                <w:szCs w:val="16"/>
+              </w:rPr>
+              <w:t>Dublin</w:t>
+            </w:r>
             <w:r>
               <w:rPr>
                 <w:rFonts w:ascii="Arial" w:eastAsia="Times New Roman" w:hAnsi="Arial" w:cs="Arial"/>
@@ -11109,25 +10943,14 @@
                 <w:szCs w:val="16"/>
               </w:rPr>
             </w:pPr>
-            <w:proofErr w:type="spellStart"/>
-            <w:r>
-              <w:rPr>
-                <w:rFonts w:ascii="Arial" w:eastAsia="Times New Roman" w:hAnsi="Arial" w:cs="Arial"/>
-                <w:color w:val="000000"/>
-                <w:sz w:val="16"/>
-                <w:szCs w:val="16"/>
-              </w:rPr>
-              <w:t>Clarkstown</w:t>
-            </w:r>
-            <w:proofErr w:type="spellEnd"/>
-            <w:r>
-              <w:rPr>
-                <w:rFonts w:ascii="Arial" w:eastAsia="Times New Roman" w:hAnsi="Arial" w:cs="Arial"/>
-                <w:color w:val="000000"/>
-                <w:sz w:val="16"/>
-                <w:szCs w:val="16"/>
-              </w:rPr>
-              <w:t xml:space="preserve"> Sr. HS North</w:t>
+            <w:r>
+              <w:rPr>
+                <w:rFonts w:ascii="Arial" w:eastAsia="Times New Roman" w:hAnsi="Arial" w:cs="Arial"/>
+                <w:color w:val="000000"/>
+                <w:sz w:val="16"/>
+                <w:szCs w:val="16"/>
+              </w:rPr>
+              <w:t>Clarkstown Sr. HS North</w:t>
             </w:r>
           </w:p>
         </w:tc>
@@ -11266,7 +11089,6 @@
                 <w:szCs w:val="16"/>
               </w:rPr>
             </w:pPr>
-            <w:proofErr w:type="spellStart"/>
             <w:r>
               <w:rPr>
                 <w:rFonts w:ascii="Arial" w:eastAsia="Times New Roman" w:hAnsi="Arial" w:cs="Arial"/>
@@ -11276,7 +11098,6 @@
               </w:rPr>
               <w:t>Golembewski</w:t>
             </w:r>
-            <w:proofErr w:type="spellEnd"/>
           </w:p>
         </w:tc>
         <w:tc>
@@ -12851,7 +12672,6 @@
                 <w:szCs w:val="16"/>
               </w:rPr>
             </w:pPr>
-            <w:proofErr w:type="spellStart"/>
             <w:r>
               <w:rPr>
                 <w:rFonts w:ascii="Arial" w:eastAsia="Times New Roman" w:hAnsi="Arial" w:cs="Arial"/>
@@ -12861,7 +12681,6 @@
               </w:rPr>
               <w:t>Paltauf</w:t>
             </w:r>
-            <w:proofErr w:type="spellEnd"/>
           </w:p>
         </w:tc>
         <w:tc>
@@ -13186,7 +13005,7 @@
                 <w:sz w:val="16"/>
                 <w:szCs w:val="16"/>
               </w:rPr>
-              <w:t>14</w:t>
+              <w:t>16</w:t>
             </w:r>
           </w:p>
         </w:tc>
@@ -13221,7 +13040,7 @@
                 <w:sz w:val="16"/>
                 <w:szCs w:val="16"/>
               </w:rPr>
-              <w:t>Maciej</w:t>
+              <w:t>Nick</w:t>
             </w:r>
           </w:p>
         </w:tc>
@@ -13256,7 +13075,7 @@
                 <w:sz w:val="16"/>
                 <w:szCs w:val="16"/>
               </w:rPr>
-              <w:t>Kowalczyk</w:t>
+              <w:t>Barthold</w:t>
             </w:r>
           </w:p>
         </w:tc>
@@ -13328,7 +13147,7 @@
                 <w:sz w:val="16"/>
                 <w:szCs w:val="16"/>
               </w:rPr>
-              <w:t>7</w:t>
+              <w:t>11</w:t>
             </w:r>
           </w:p>
         </w:tc>
@@ -13364,7 +13183,7 @@
                 <w:sz w:val="16"/>
                 <w:szCs w:val="16"/>
               </w:rPr>
-              <w:t>13</w:t>
+              <w:t>8</w:t>
             </w:r>
           </w:p>
         </w:tc>
@@ -13400,7 +13219,7 @@
                 <w:sz w:val="16"/>
                 <w:szCs w:val="16"/>
               </w:rPr>
-              <w:t>20</w:t>
+              <w:t>19</w:t>
             </w:r>
           </w:p>
         </w:tc>
@@ -13436,7 +13255,7 @@
                 <w:sz w:val="16"/>
                 <w:szCs w:val="16"/>
               </w:rPr>
-              <w:t>Jr</w:t>
+              <w:t>Fr</w:t>
             </w:r>
           </w:p>
         </w:tc>
@@ -13471,7 +13290,7 @@
                 <w:sz w:val="16"/>
                 <w:szCs w:val="16"/>
               </w:rPr>
-              <w:t>Stevens Institute of Technology</w:t>
+              <w:t>SUNY Maritime College</w:t>
             </w:r>
           </w:p>
         </w:tc>
@@ -13506,7 +13325,7 @@
                 <w:sz w:val="16"/>
                 <w:szCs w:val="16"/>
               </w:rPr>
-              <w:t>St. Peter's Prep</w:t>
+              <w:t>Walt Whitman HS</w:t>
             </w:r>
           </w:p>
         </w:tc>
@@ -13541,7 +13360,7 @@
                 <w:sz w:val="16"/>
                 <w:szCs w:val="16"/>
               </w:rPr>
-              <w:t>Bayonne, NJ</w:t>
+              <w:t>Huntington Sta, NY</w:t>
             </w:r>
           </w:p>
         </w:tc>
@@ -13582,7 +13401,7 @@
                 <w:sz w:val="16"/>
                 <w:szCs w:val="16"/>
               </w:rPr>
-              <w:t>16</w:t>
+              <w:t>17</w:t>
             </w:r>
           </w:p>
         </w:tc>
@@ -13617,7 +13436,7 @@
                 <w:sz w:val="16"/>
                 <w:szCs w:val="16"/>
               </w:rPr>
-              <w:t>Nick</w:t>
+              <w:t>Shea</w:t>
             </w:r>
           </w:p>
         </w:tc>
@@ -13645,17 +13464,15 @@
                 <w:szCs w:val="16"/>
               </w:rPr>
             </w:pPr>
-            <w:proofErr w:type="spellStart"/>
-            <w:r>
-              <w:rPr>
-                <w:rFonts w:ascii="Arial" w:eastAsia="Times New Roman" w:hAnsi="Arial" w:cs="Arial"/>
-                <w:color w:val="000000"/>
-                <w:sz w:val="16"/>
-                <w:szCs w:val="16"/>
-              </w:rPr>
-              <w:t>Barthold</w:t>
-            </w:r>
-            <w:proofErr w:type="spellEnd"/>
+            <w:r>
+              <w:rPr>
+                <w:rFonts w:ascii="Arial" w:eastAsia="Times New Roman" w:hAnsi="Arial" w:cs="Arial"/>
+                <w:color w:val="000000"/>
+                <w:sz w:val="16"/>
+                <w:szCs w:val="16"/>
+              </w:rPr>
+              <w:t>Bontempo</w:t>
+            </w:r>
           </w:p>
         </w:tc>
         <w:tc>
@@ -13726,7 +13543,7 @@
                 <w:sz w:val="16"/>
                 <w:szCs w:val="16"/>
               </w:rPr>
-              <w:t>11</w:t>
+              <w:t>2</w:t>
             </w:r>
           </w:p>
         </w:tc>
@@ -13798,7 +13615,7 @@
                 <w:sz w:val="16"/>
                 <w:szCs w:val="16"/>
               </w:rPr>
-              <w:t>19</w:t>
+              <w:t>10</w:t>
             </w:r>
           </w:p>
         </w:tc>
@@ -13834,7 +13651,7 @@
                 <w:sz w:val="16"/>
                 <w:szCs w:val="16"/>
               </w:rPr>
-              <w:t>Fr</w:t>
+              <w:t>GS</w:t>
             </w:r>
           </w:p>
         </w:tc>
@@ -13869,7 +13686,7 @@
                 <w:sz w:val="16"/>
                 <w:szCs w:val="16"/>
               </w:rPr>
-              <w:t>SUNY Maritime College</w:t>
+              <w:t>Stevens Institute of Technology</w:t>
             </w:r>
           </w:p>
         </w:tc>
@@ -13904,7 +13721,7 @@
                 <w:sz w:val="16"/>
                 <w:szCs w:val="16"/>
               </w:rPr>
-              <w:t>Walt Whitman HS</w:t>
+              <w:t>Toms River HS North</w:t>
             </w:r>
           </w:p>
         </w:tc>
@@ -13939,7 +13756,7 @@
                 <w:sz w:val="16"/>
                 <w:szCs w:val="16"/>
               </w:rPr>
-              <w:t>Huntington Sta, NY</w:t>
+              <w:t>Toms River, NJ</w:t>
             </w:r>
           </w:p>
         </w:tc>
@@ -13980,7 +13797,7 @@
                 <w:sz w:val="16"/>
                 <w:szCs w:val="16"/>
               </w:rPr>
-              <w:t>17</w:t>
+              <w:t>19</w:t>
             </w:r>
           </w:p>
         </w:tc>
@@ -14015,7 +13832,7 @@
                 <w:sz w:val="16"/>
                 <w:szCs w:val="16"/>
               </w:rPr>
-              <w:t>Shea</w:t>
+              <w:t>Lucca</w:t>
             </w:r>
           </w:p>
         </w:tc>
@@ -14043,17 +13860,15 @@
                 <w:szCs w:val="16"/>
               </w:rPr>
             </w:pPr>
-            <w:proofErr w:type="spellStart"/>
-            <w:r>
-              <w:rPr>
-                <w:rFonts w:ascii="Arial" w:eastAsia="Times New Roman" w:hAnsi="Arial" w:cs="Arial"/>
-                <w:color w:val="000000"/>
-                <w:sz w:val="16"/>
-                <w:szCs w:val="16"/>
-              </w:rPr>
-              <w:t>Bontempo</w:t>
-            </w:r>
-            <w:proofErr w:type="spellEnd"/>
+            <w:r>
+              <w:rPr>
+                <w:rFonts w:ascii="Arial" w:eastAsia="Times New Roman" w:hAnsi="Arial" w:cs="Arial"/>
+                <w:color w:val="000000"/>
+                <w:sz w:val="16"/>
+                <w:szCs w:val="16"/>
+              </w:rPr>
+              <w:t>Conigliaro</w:t>
+            </w:r>
           </w:p>
         </w:tc>
         <w:tc>
@@ -14124,7 +13939,7 @@
                 <w:sz w:val="16"/>
                 <w:szCs w:val="16"/>
               </w:rPr>
-              <w:t>2</w:t>
+              <w:t>10</w:t>
             </w:r>
           </w:p>
         </w:tc>
@@ -14160,7 +13975,7 @@
                 <w:sz w:val="16"/>
                 <w:szCs w:val="16"/>
               </w:rPr>
-              <w:t>8</w:t>
+              <w:t>12</w:t>
             </w:r>
           </w:p>
         </w:tc>
@@ -14196,7 +14011,7 @@
                 <w:sz w:val="16"/>
                 <w:szCs w:val="16"/>
               </w:rPr>
-              <w:t>10</w:t>
+              <w:t>22</w:t>
             </w:r>
           </w:p>
         </w:tc>
@@ -14210,29 +14025,28 @@
               <w:right w:val="nil"/>
             </w:tcBorders>
             <w:shd w:val="clear" w:color="auto" w:fill="auto"/>
-            <w:noWrap/>
-            <w:vAlign w:val="center"/>
-            <w:hideMark/>
-          </w:tcPr>
-          <w:p>
-            <w:pPr>
-              <w:spacing w:after="0" w:line="240" w:lineRule="auto"/>
-              <w:jc w:val="center"/>
-              <w:rPr>
-                <w:rFonts w:ascii="Arial" w:eastAsia="Times New Roman" w:hAnsi="Arial" w:cs="Arial"/>
-                <w:color w:val="000000"/>
-                <w:sz w:val="16"/>
-                <w:szCs w:val="16"/>
-              </w:rPr>
-            </w:pPr>
-            <w:r>
-              <w:rPr>
-                <w:rFonts w:ascii="Arial" w:eastAsia="Times New Roman" w:hAnsi="Arial" w:cs="Arial"/>
-                <w:color w:val="000000"/>
-                <w:sz w:val="16"/>
-                <w:szCs w:val="16"/>
-              </w:rPr>
-              <w:t>GS</w:t>
+            <w:vAlign w:val="center"/>
+            <w:hideMark/>
+          </w:tcPr>
+          <w:p>
+            <w:pPr>
+              <w:spacing w:after="0" w:line="240" w:lineRule="auto"/>
+              <w:jc w:val="center"/>
+              <w:rPr>
+                <w:rFonts w:ascii="Arial" w:eastAsia="Times New Roman" w:hAnsi="Arial" w:cs="Arial"/>
+                <w:color w:val="000000"/>
+                <w:sz w:val="16"/>
+                <w:szCs w:val="16"/>
+              </w:rPr>
+            </w:pPr>
+            <w:r>
+              <w:rPr>
+                <w:rFonts w:ascii="Arial" w:eastAsia="Times New Roman" w:hAnsi="Arial" w:cs="Arial"/>
+                <w:color w:val="000000"/>
+                <w:sz w:val="16"/>
+                <w:szCs w:val="16"/>
+              </w:rPr>
+              <w:t>So</w:t>
             </w:r>
           </w:p>
         </w:tc>
@@ -14267,7 +14081,7 @@
                 <w:sz w:val="16"/>
                 <w:szCs w:val="16"/>
               </w:rPr>
-              <w:t>Stevens Institute of Technology</w:t>
+              <w:t>Sacred Heart University</w:t>
             </w:r>
           </w:p>
         </w:tc>
@@ -14302,7 +14116,7 @@
                 <w:sz w:val="16"/>
                 <w:szCs w:val="16"/>
               </w:rPr>
-              <w:t>Toms River HS North</w:t>
+              <w:t>Byram Hills High School</w:t>
             </w:r>
           </w:p>
         </w:tc>
@@ -14337,7 +14151,7 @@
                 <w:sz w:val="16"/>
                 <w:szCs w:val="16"/>
               </w:rPr>
-              <w:t>Toms River, NJ</w:t>
+              <w:t xml:space="preserve">Bedford, NY </w:t>
             </w:r>
           </w:p>
         </w:tc>
@@ -14413,7 +14227,7 @@
                 <w:sz w:val="16"/>
                 <w:szCs w:val="16"/>
               </w:rPr>
-              <w:t>Lucca</w:t>
+              <w:t>Nick</w:t>
             </w:r>
           </w:p>
         </w:tc>
@@ -14441,17 +14255,15 @@
                 <w:szCs w:val="16"/>
               </w:rPr>
             </w:pPr>
-            <w:proofErr w:type="spellStart"/>
-            <w:r>
-              <w:rPr>
-                <w:rFonts w:ascii="Arial" w:eastAsia="Times New Roman" w:hAnsi="Arial" w:cs="Arial"/>
-                <w:color w:val="000000"/>
-                <w:sz w:val="16"/>
-                <w:szCs w:val="16"/>
-              </w:rPr>
-              <w:t>Conigliaro</w:t>
-            </w:r>
-            <w:proofErr w:type="spellEnd"/>
+            <w:r>
+              <w:rPr>
+                <w:rFonts w:ascii="Arial" w:eastAsia="Times New Roman" w:hAnsi="Arial" w:cs="Arial"/>
+                <w:color w:val="000000"/>
+                <w:sz w:val="16"/>
+                <w:szCs w:val="16"/>
+              </w:rPr>
+              <w:t>Howlett</w:t>
+            </w:r>
           </w:p>
         </w:tc>
         <w:tc>
@@ -14486,7 +14298,7 @@
                 <w:sz w:val="16"/>
                 <w:szCs w:val="16"/>
               </w:rPr>
-              <w:t>F</w:t>
+              <w:t>D</w:t>
             </w:r>
           </w:p>
         </w:tc>
@@ -14522,7 +14334,7 @@
                 <w:sz w:val="16"/>
                 <w:szCs w:val="16"/>
               </w:rPr>
-              <w:t>10</w:t>
+              <w:t>4</w:t>
             </w:r>
           </w:p>
         </w:tc>
@@ -14558,48 +14370,48 @@
                 <w:sz w:val="16"/>
                 <w:szCs w:val="16"/>
               </w:rPr>
+              <w:t>8</w:t>
+            </w:r>
+          </w:p>
+        </w:tc>
+        <w:tc>
+          <w:tcPr>
+            <w:tcW w:w="572" w:type="dxa"/>
+            <w:tcBorders>
+              <w:top w:val="nil"/>
+              <w:left w:val="nil"/>
+              <w:bottom w:val="nil"/>
+              <w:right w:val="nil"/>
+            </w:tcBorders>
+            <w:shd w:val="clear" w:color="auto" w:fill="auto"/>
+            <w:noWrap/>
+            <w:vAlign w:val="center"/>
+            <w:hideMark/>
+          </w:tcPr>
+          <w:p>
+            <w:pPr>
+              <w:spacing w:after="0" w:line="240" w:lineRule="auto"/>
+              <w:jc w:val="center"/>
+              <w:rPr>
+                <w:rFonts w:ascii="Arial" w:eastAsia="Times New Roman" w:hAnsi="Arial" w:cs="Arial"/>
+                <w:color w:val="000000"/>
+                <w:sz w:val="16"/>
+                <w:szCs w:val="16"/>
+              </w:rPr>
+            </w:pPr>
+            <w:r>
+              <w:rPr>
+                <w:rFonts w:ascii="Arial" w:eastAsia="Times New Roman" w:hAnsi="Arial" w:cs="Arial"/>
+                <w:color w:val="000000"/>
+                <w:sz w:val="16"/>
+                <w:szCs w:val="16"/>
+              </w:rPr>
               <w:t>12</w:t>
             </w:r>
           </w:p>
         </w:tc>
         <w:tc>
           <w:tcPr>
-            <w:tcW w:w="572" w:type="dxa"/>
-            <w:tcBorders>
-              <w:top w:val="nil"/>
-              <w:left w:val="nil"/>
-              <w:bottom w:val="nil"/>
-              <w:right w:val="nil"/>
-            </w:tcBorders>
-            <w:shd w:val="clear" w:color="auto" w:fill="auto"/>
-            <w:noWrap/>
-            <w:vAlign w:val="center"/>
-            <w:hideMark/>
-          </w:tcPr>
-          <w:p>
-            <w:pPr>
-              <w:spacing w:after="0" w:line="240" w:lineRule="auto"/>
-              <w:jc w:val="center"/>
-              <w:rPr>
-                <w:rFonts w:ascii="Arial" w:eastAsia="Times New Roman" w:hAnsi="Arial" w:cs="Arial"/>
-                <w:color w:val="000000"/>
-                <w:sz w:val="16"/>
-                <w:szCs w:val="16"/>
-              </w:rPr>
-            </w:pPr>
-            <w:r>
-              <w:rPr>
-                <w:rFonts w:ascii="Arial" w:eastAsia="Times New Roman" w:hAnsi="Arial" w:cs="Arial"/>
-                <w:color w:val="000000"/>
-                <w:sz w:val="16"/>
-                <w:szCs w:val="16"/>
-              </w:rPr>
-              <w:t>22</w:t>
-            </w:r>
-          </w:p>
-        </w:tc>
-        <w:tc>
-          <w:tcPr>
             <w:tcW w:w="563" w:type="dxa"/>
             <w:tcBorders>
               <w:top w:val="nil"/>
@@ -14608,6 +14420,7 @@
               <w:right w:val="nil"/>
             </w:tcBorders>
             <w:shd w:val="clear" w:color="auto" w:fill="auto"/>
+            <w:noWrap/>
             <w:vAlign w:val="center"/>
             <w:hideMark/>
           </w:tcPr>
@@ -14664,7 +14477,7 @@
                 <w:sz w:val="16"/>
                 <w:szCs w:val="16"/>
               </w:rPr>
-              <w:t>Sacred Heart University</w:t>
+              <w:t>Western Connecticut State University</w:t>
             </w:r>
           </w:p>
         </w:tc>
@@ -14699,7 +14512,7 @@
                 <w:sz w:val="16"/>
                 <w:szCs w:val="16"/>
               </w:rPr>
-              <w:t>Byram Hills High School</w:t>
+              <w:t>North Haven HS</w:t>
             </w:r>
           </w:p>
         </w:tc>
@@ -14734,7 +14547,7 @@
                 <w:sz w:val="16"/>
                 <w:szCs w:val="16"/>
               </w:rPr>
-              <w:t xml:space="preserve">Bedford, NY </w:t>
+              <w:t>North Haven, CT</w:t>
             </w:r>
           </w:p>
         </w:tc>
@@ -14775,7 +14588,7 @@
                 <w:sz w:val="16"/>
                 <w:szCs w:val="16"/>
               </w:rPr>
-              <w:t>19</w:t>
+              <w:t>22</w:t>
             </w:r>
           </w:p>
         </w:tc>
@@ -14810,7 +14623,7 @@
                 <w:sz w:val="16"/>
                 <w:szCs w:val="16"/>
               </w:rPr>
-              <w:t>Nick</w:t>
+              <w:t>Will</w:t>
             </w:r>
           </w:p>
         </w:tc>
@@ -14845,7 +14658,7 @@
                 <w:sz w:val="16"/>
                 <w:szCs w:val="16"/>
               </w:rPr>
-              <w:t>Howlett</w:t>
+              <w:t>Nikas</w:t>
             </w:r>
           </w:p>
         </w:tc>
@@ -14881,7 +14694,7 @@
                 <w:sz w:val="16"/>
                 <w:szCs w:val="16"/>
               </w:rPr>
-              <w:t>D</w:t>
+              <w:t>F</w:t>
             </w:r>
           </w:p>
         </w:tc>
@@ -14917,7 +14730,7 @@
                 <w:sz w:val="16"/>
                 <w:szCs w:val="16"/>
               </w:rPr>
-              <w:t>4</w:t>
+              <w:t>18</w:t>
             </w:r>
           </w:p>
         </w:tc>
@@ -14953,7 +14766,7 @@
                 <w:sz w:val="16"/>
                 <w:szCs w:val="16"/>
               </w:rPr>
-              <w:t>8</w:t>
+              <w:t>14</w:t>
             </w:r>
           </w:p>
         </w:tc>
@@ -14989,7 +14802,7 @@
                 <w:sz w:val="16"/>
                 <w:szCs w:val="16"/>
               </w:rPr>
-              <w:t>12</w:t>
+              <w:t>32</w:t>
             </w:r>
           </w:p>
         </w:tc>
@@ -15025,7 +14838,7 @@
                 <w:sz w:val="16"/>
                 <w:szCs w:val="16"/>
               </w:rPr>
-              <w:t>So</w:t>
+              <w:t>Sr</w:t>
             </w:r>
           </w:p>
         </w:tc>
@@ -15060,7 +14873,7 @@
                 <w:sz w:val="16"/>
                 <w:szCs w:val="16"/>
               </w:rPr>
-              <w:t>Western Connecticut State University</w:t>
+              <w:t>SUNY Maritime College</w:t>
             </w:r>
           </w:p>
         </w:tc>
@@ -15095,7 +14908,7 @@
                 <w:sz w:val="16"/>
                 <w:szCs w:val="16"/>
               </w:rPr>
-              <w:t>North Haven HS</w:t>
+              <w:t>Herricks HS</w:t>
             </w:r>
           </w:p>
         </w:tc>
@@ -15130,7 +14943,7 @@
                 <w:sz w:val="16"/>
                 <w:szCs w:val="16"/>
               </w:rPr>
-              <w:t>North Haven, CT</w:t>
+              <w:t>New Hyde Park, NY</w:t>
             </w:r>
           </w:p>
         </w:tc>
@@ -15171,7 +14984,7 @@
                 <w:sz w:val="16"/>
                 <w:szCs w:val="16"/>
               </w:rPr>
-              <w:t>22</w:t>
+              <w:t>23</w:t>
             </w:r>
           </w:p>
         </w:tc>
@@ -15206,7 +15019,7 @@
                 <w:sz w:val="16"/>
                 <w:szCs w:val="16"/>
               </w:rPr>
-              <w:t>Will</w:t>
+              <w:t>Mason</w:t>
             </w:r>
           </w:p>
         </w:tc>
@@ -15234,17 +15047,15 @@
                 <w:szCs w:val="16"/>
               </w:rPr>
             </w:pPr>
-            <w:proofErr w:type="spellStart"/>
-            <w:r>
-              <w:rPr>
-                <w:rFonts w:ascii="Arial" w:eastAsia="Times New Roman" w:hAnsi="Arial" w:cs="Arial"/>
-                <w:color w:val="000000"/>
-                <w:sz w:val="16"/>
-                <w:szCs w:val="16"/>
-              </w:rPr>
-              <w:t>Nikas</w:t>
-            </w:r>
-            <w:proofErr w:type="spellEnd"/>
+            <w:r>
+              <w:rPr>
+                <w:rFonts w:ascii="Arial" w:eastAsia="Times New Roman" w:hAnsi="Arial" w:cs="Arial"/>
+                <w:color w:val="000000"/>
+                <w:sz w:val="16"/>
+                <w:szCs w:val="16"/>
+              </w:rPr>
+              <w:t>Peragine</w:t>
+            </w:r>
           </w:p>
         </w:tc>
         <w:tc>
@@ -15315,84 +15126,84 @@
                 <w:sz w:val="16"/>
                 <w:szCs w:val="16"/>
               </w:rPr>
+              <w:t>13</w:t>
+            </w:r>
+          </w:p>
+        </w:tc>
+        <w:tc>
+          <w:tcPr>
+            <w:tcW w:w="617" w:type="dxa"/>
+            <w:tcBorders>
+              <w:top w:val="nil"/>
+              <w:left w:val="nil"/>
+              <w:bottom w:val="nil"/>
+              <w:right w:val="nil"/>
+            </w:tcBorders>
+            <w:shd w:val="clear" w:color="auto" w:fill="auto"/>
+            <w:noWrap/>
+            <w:vAlign w:val="center"/>
+            <w:hideMark/>
+          </w:tcPr>
+          <w:p>
+            <w:pPr>
+              <w:spacing w:after="0" w:line="240" w:lineRule="auto"/>
+              <w:jc w:val="center"/>
+              <w:rPr>
+                <w:rFonts w:ascii="Arial" w:eastAsia="Times New Roman" w:hAnsi="Arial" w:cs="Arial"/>
+                <w:color w:val="000000"/>
+                <w:sz w:val="16"/>
+                <w:szCs w:val="16"/>
+              </w:rPr>
+            </w:pPr>
+            <w:r>
+              <w:rPr>
+                <w:rFonts w:ascii="Arial" w:eastAsia="Times New Roman" w:hAnsi="Arial" w:cs="Arial"/>
+                <w:color w:val="000000"/>
+                <w:sz w:val="16"/>
+                <w:szCs w:val="16"/>
+              </w:rPr>
+              <w:t>5</w:t>
+            </w:r>
+          </w:p>
+        </w:tc>
+        <w:tc>
+          <w:tcPr>
+            <w:tcW w:w="572" w:type="dxa"/>
+            <w:tcBorders>
+              <w:top w:val="nil"/>
+              <w:left w:val="nil"/>
+              <w:bottom w:val="nil"/>
+              <w:right w:val="nil"/>
+            </w:tcBorders>
+            <w:shd w:val="clear" w:color="auto" w:fill="auto"/>
+            <w:noWrap/>
+            <w:vAlign w:val="center"/>
+            <w:hideMark/>
+          </w:tcPr>
+          <w:p>
+            <w:pPr>
+              <w:spacing w:after="0" w:line="240" w:lineRule="auto"/>
+              <w:jc w:val="center"/>
+              <w:rPr>
+                <w:rFonts w:ascii="Arial" w:eastAsia="Times New Roman" w:hAnsi="Arial" w:cs="Arial"/>
+                <w:color w:val="000000"/>
+                <w:sz w:val="16"/>
+                <w:szCs w:val="16"/>
+              </w:rPr>
+            </w:pPr>
+            <w:r>
+              <w:rPr>
+                <w:rFonts w:ascii="Arial" w:eastAsia="Times New Roman" w:hAnsi="Arial" w:cs="Arial"/>
+                <w:color w:val="000000"/>
+                <w:sz w:val="16"/>
+                <w:szCs w:val="16"/>
+              </w:rPr>
               <w:t>18</w:t>
             </w:r>
           </w:p>
         </w:tc>
         <w:tc>
           <w:tcPr>
-            <w:tcW w:w="617" w:type="dxa"/>
-            <w:tcBorders>
-              <w:top w:val="nil"/>
-              <w:left w:val="nil"/>
-              <w:bottom w:val="nil"/>
-              <w:right w:val="nil"/>
-            </w:tcBorders>
-            <w:shd w:val="clear" w:color="auto" w:fill="auto"/>
-            <w:noWrap/>
-            <w:vAlign w:val="center"/>
-            <w:hideMark/>
-          </w:tcPr>
-          <w:p>
-            <w:pPr>
-              <w:spacing w:after="0" w:line="240" w:lineRule="auto"/>
-              <w:jc w:val="center"/>
-              <w:rPr>
-                <w:rFonts w:ascii="Arial" w:eastAsia="Times New Roman" w:hAnsi="Arial" w:cs="Arial"/>
-                <w:color w:val="000000"/>
-                <w:sz w:val="16"/>
-                <w:szCs w:val="16"/>
-              </w:rPr>
-            </w:pPr>
-            <w:r>
-              <w:rPr>
-                <w:rFonts w:ascii="Arial" w:eastAsia="Times New Roman" w:hAnsi="Arial" w:cs="Arial"/>
-                <w:color w:val="000000"/>
-                <w:sz w:val="16"/>
-                <w:szCs w:val="16"/>
-              </w:rPr>
-              <w:t>14</w:t>
-            </w:r>
-          </w:p>
-        </w:tc>
-        <w:tc>
-          <w:tcPr>
-            <w:tcW w:w="572" w:type="dxa"/>
-            <w:tcBorders>
-              <w:top w:val="nil"/>
-              <w:left w:val="nil"/>
-              <w:bottom w:val="nil"/>
-              <w:right w:val="nil"/>
-            </w:tcBorders>
-            <w:shd w:val="clear" w:color="auto" w:fill="auto"/>
-            <w:noWrap/>
-            <w:vAlign w:val="center"/>
-            <w:hideMark/>
-          </w:tcPr>
-          <w:p>
-            <w:pPr>
-              <w:spacing w:after="0" w:line="240" w:lineRule="auto"/>
-              <w:jc w:val="center"/>
-              <w:rPr>
-                <w:rFonts w:ascii="Arial" w:eastAsia="Times New Roman" w:hAnsi="Arial" w:cs="Arial"/>
-                <w:color w:val="000000"/>
-                <w:sz w:val="16"/>
-                <w:szCs w:val="16"/>
-              </w:rPr>
-            </w:pPr>
-            <w:r>
-              <w:rPr>
-                <w:rFonts w:ascii="Arial" w:eastAsia="Times New Roman" w:hAnsi="Arial" w:cs="Arial"/>
-                <w:color w:val="000000"/>
-                <w:sz w:val="16"/>
-                <w:szCs w:val="16"/>
-              </w:rPr>
-              <w:t>32</w:t>
-            </w:r>
-          </w:p>
-        </w:tc>
-        <w:tc>
-          <w:tcPr>
             <w:tcW w:w="563" w:type="dxa"/>
             <w:tcBorders>
               <w:top w:val="nil"/>
@@ -15458,7 +15269,7 @@
                 <w:sz w:val="16"/>
                 <w:szCs w:val="16"/>
               </w:rPr>
-              <w:t>SUNY Maritime College</w:t>
+              <w:t>Western Connecticut State University</w:t>
             </w:r>
           </w:p>
         </w:tc>
@@ -15493,7 +15304,7 @@
                 <w:sz w:val="16"/>
                 <w:szCs w:val="16"/>
               </w:rPr>
-              <w:t>Herricks HS</w:t>
+              <w:t>New Fairfield HS</w:t>
             </w:r>
           </w:p>
         </w:tc>
@@ -15528,7 +15339,7 @@
                 <w:sz w:val="16"/>
                 <w:szCs w:val="16"/>
               </w:rPr>
-              <w:t>New Hyde Park, NY</w:t>
+              <w:t>New Fairfield, CT</w:t>
             </w:r>
           </w:p>
         </w:tc>
@@ -15549,27 +15360,26 @@
             <w:shd w:val="clear" w:color="auto" w:fill="auto"/>
             <w:noWrap/>
             <w:vAlign w:val="center"/>
-            <w:hideMark/>
-          </w:tcPr>
-          <w:p>
-            <w:pPr>
-              <w:spacing w:after="0" w:line="240" w:lineRule="auto"/>
-              <w:jc w:val="center"/>
-              <w:rPr>
-                <w:rFonts w:ascii="Arial" w:eastAsia="Times New Roman" w:hAnsi="Arial" w:cs="Arial"/>
-                <w:color w:val="000000"/>
-                <w:sz w:val="16"/>
-                <w:szCs w:val="16"/>
-              </w:rPr>
-            </w:pPr>
-            <w:r>
-              <w:rPr>
-                <w:rFonts w:ascii="Arial" w:eastAsia="Times New Roman" w:hAnsi="Arial" w:cs="Arial"/>
-                <w:color w:val="000000"/>
-                <w:sz w:val="16"/>
-                <w:szCs w:val="16"/>
-              </w:rPr>
-              <w:t>23</w:t>
+          </w:tcPr>
+          <w:p>
+            <w:pPr>
+              <w:spacing w:after="0" w:line="240" w:lineRule="auto"/>
+              <w:jc w:val="center"/>
+              <w:rPr>
+                <w:rFonts w:ascii="Arial" w:eastAsia="Times New Roman" w:hAnsi="Arial" w:cs="Arial"/>
+                <w:color w:val="000000"/>
+                <w:sz w:val="16"/>
+                <w:szCs w:val="16"/>
+              </w:rPr>
+            </w:pPr>
+            <w:r>
+              <w:rPr>
+                <w:rFonts w:ascii="Arial" w:eastAsia="Times New Roman" w:hAnsi="Arial" w:cs="Arial"/>
+                <w:color w:val="000000"/>
+                <w:sz w:val="16"/>
+                <w:szCs w:val="16"/>
+              </w:rPr>
+              <w:t>90</w:t>
             </w:r>
           </w:p>
         </w:tc>
@@ -15585,26 +15395,25 @@
             <w:shd w:val="clear" w:color="auto" w:fill="auto"/>
             <w:noWrap/>
             <w:vAlign w:val="center"/>
-            <w:hideMark/>
-          </w:tcPr>
-          <w:p>
-            <w:pPr>
-              <w:spacing w:after="0" w:line="240" w:lineRule="auto"/>
-              <w:rPr>
-                <w:rFonts w:ascii="Arial" w:eastAsia="Times New Roman" w:hAnsi="Arial" w:cs="Arial"/>
-                <w:color w:val="000000"/>
-                <w:sz w:val="16"/>
-                <w:szCs w:val="16"/>
-              </w:rPr>
-            </w:pPr>
-            <w:r>
-              <w:rPr>
-                <w:rFonts w:ascii="Arial" w:eastAsia="Times New Roman" w:hAnsi="Arial" w:cs="Arial"/>
-                <w:color w:val="000000"/>
-                <w:sz w:val="16"/>
-                <w:szCs w:val="16"/>
-              </w:rPr>
-              <w:t>Mason</w:t>
+          </w:tcPr>
+          <w:p>
+            <w:pPr>
+              <w:spacing w:after="0" w:line="240" w:lineRule="auto"/>
+              <w:rPr>
+                <w:rFonts w:ascii="Arial" w:eastAsia="Times New Roman" w:hAnsi="Arial" w:cs="Arial"/>
+                <w:color w:val="000000"/>
+                <w:sz w:val="16"/>
+                <w:szCs w:val="16"/>
+              </w:rPr>
+            </w:pPr>
+            <w:r>
+              <w:rPr>
+                <w:rFonts w:ascii="Arial" w:eastAsia="Times New Roman" w:hAnsi="Arial" w:cs="Arial"/>
+                <w:color w:val="000000"/>
+                <w:sz w:val="16"/>
+                <w:szCs w:val="16"/>
+              </w:rPr>
+              <w:t>David</w:t>
             </w:r>
           </w:p>
         </w:tc>
@@ -15620,29 +15429,26 @@
             <w:shd w:val="clear" w:color="auto" w:fill="auto"/>
             <w:noWrap/>
             <w:vAlign w:val="center"/>
-            <w:hideMark/>
-          </w:tcPr>
-          <w:p>
-            <w:pPr>
-              <w:spacing w:after="0" w:line="240" w:lineRule="auto"/>
-              <w:rPr>
-                <w:rFonts w:ascii="Arial" w:eastAsia="Times New Roman" w:hAnsi="Arial" w:cs="Arial"/>
-                <w:color w:val="000000"/>
-                <w:sz w:val="16"/>
-                <w:szCs w:val="16"/>
-              </w:rPr>
-            </w:pPr>
-            <w:proofErr w:type="spellStart"/>
-            <w:r>
-              <w:rPr>
-                <w:rFonts w:ascii="Arial" w:eastAsia="Times New Roman" w:hAnsi="Arial" w:cs="Arial"/>
-                <w:color w:val="000000"/>
-                <w:sz w:val="16"/>
-                <w:szCs w:val="16"/>
-              </w:rPr>
-              <w:t>Peragine</w:t>
-            </w:r>
-            <w:proofErr w:type="spellEnd"/>
+          </w:tcPr>
+          <w:p>
+            <w:pPr>
+              <w:spacing w:after="0" w:line="240" w:lineRule="auto"/>
+              <w:rPr>
+                <w:rFonts w:ascii="Arial" w:eastAsia="Times New Roman" w:hAnsi="Arial" w:cs="Arial"/>
+                <w:color w:val="000000"/>
+                <w:sz w:val="16"/>
+                <w:szCs w:val="16"/>
+              </w:rPr>
+            </w:pPr>
+            <w:r>
+              <w:rPr>
+                <w:rFonts w:ascii="Arial" w:eastAsia="Times New Roman" w:hAnsi="Arial" w:cs="Arial"/>
+                <w:color w:val="000000"/>
+                <w:sz w:val="16"/>
+                <w:szCs w:val="16"/>
+              </w:rPr>
+              <w:t>Canales</w:t>
+            </w:r>
           </w:p>
         </w:tc>
         <w:tc>
@@ -15657,7 +15463,6 @@
             <w:shd w:val="clear" w:color="auto" w:fill="auto"/>
             <w:noWrap/>
             <w:vAlign w:val="center"/>
-            <w:hideMark/>
           </w:tcPr>
           <w:p>
             <w:pPr>
@@ -15693,27 +15498,26 @@
             <w:shd w:val="clear" w:color="auto" w:fill="auto"/>
             <w:noWrap/>
             <w:vAlign w:val="center"/>
-            <w:hideMark/>
-          </w:tcPr>
-          <w:p>
-            <w:pPr>
-              <w:spacing w:after="0" w:line="240" w:lineRule="auto"/>
-              <w:jc w:val="center"/>
-              <w:rPr>
-                <w:rFonts w:ascii="Arial" w:eastAsia="Times New Roman" w:hAnsi="Arial" w:cs="Arial"/>
-                <w:color w:val="000000"/>
-                <w:sz w:val="16"/>
-                <w:szCs w:val="16"/>
-              </w:rPr>
-            </w:pPr>
-            <w:r>
-              <w:rPr>
-                <w:rFonts w:ascii="Arial" w:eastAsia="Times New Roman" w:hAnsi="Arial" w:cs="Arial"/>
-                <w:color w:val="000000"/>
-                <w:sz w:val="16"/>
-                <w:szCs w:val="16"/>
-              </w:rPr>
-              <w:t>13</w:t>
+          </w:tcPr>
+          <w:p>
+            <w:pPr>
+              <w:spacing w:after="0" w:line="240" w:lineRule="auto"/>
+              <w:jc w:val="center"/>
+              <w:rPr>
+                <w:rFonts w:ascii="Arial" w:eastAsia="Times New Roman" w:hAnsi="Arial" w:cs="Arial"/>
+                <w:color w:val="000000"/>
+                <w:sz w:val="16"/>
+                <w:szCs w:val="16"/>
+              </w:rPr>
+            </w:pPr>
+            <w:r>
+              <w:rPr>
+                <w:rFonts w:ascii="Arial" w:eastAsia="Times New Roman" w:hAnsi="Arial" w:cs="Arial"/>
+                <w:color w:val="000000"/>
+                <w:sz w:val="16"/>
+                <w:szCs w:val="16"/>
+              </w:rPr>
+              <w:t>10</w:t>
             </w:r>
           </w:p>
         </w:tc>
@@ -15729,27 +15533,26 @@
             <w:shd w:val="clear" w:color="auto" w:fill="auto"/>
             <w:noWrap/>
             <w:vAlign w:val="center"/>
-            <w:hideMark/>
-          </w:tcPr>
-          <w:p>
-            <w:pPr>
-              <w:spacing w:after="0" w:line="240" w:lineRule="auto"/>
-              <w:jc w:val="center"/>
-              <w:rPr>
-                <w:rFonts w:ascii="Arial" w:eastAsia="Times New Roman" w:hAnsi="Arial" w:cs="Arial"/>
-                <w:color w:val="000000"/>
-                <w:sz w:val="16"/>
-                <w:szCs w:val="16"/>
-              </w:rPr>
-            </w:pPr>
-            <w:r>
-              <w:rPr>
-                <w:rFonts w:ascii="Arial" w:eastAsia="Times New Roman" w:hAnsi="Arial" w:cs="Arial"/>
-                <w:color w:val="000000"/>
-                <w:sz w:val="16"/>
-                <w:szCs w:val="16"/>
-              </w:rPr>
-              <w:t>5</w:t>
+          </w:tcPr>
+          <w:p>
+            <w:pPr>
+              <w:spacing w:after="0" w:line="240" w:lineRule="auto"/>
+              <w:jc w:val="center"/>
+              <w:rPr>
+                <w:rFonts w:ascii="Arial" w:eastAsia="Times New Roman" w:hAnsi="Arial" w:cs="Arial"/>
+                <w:color w:val="000000"/>
+                <w:sz w:val="16"/>
+                <w:szCs w:val="16"/>
+              </w:rPr>
+            </w:pPr>
+            <w:r>
+              <w:rPr>
+                <w:rFonts w:ascii="Arial" w:eastAsia="Times New Roman" w:hAnsi="Arial" w:cs="Arial"/>
+                <w:color w:val="000000"/>
+                <w:sz w:val="16"/>
+                <w:szCs w:val="16"/>
+              </w:rPr>
+              <w:t>7</w:t>
             </w:r>
           </w:p>
         </w:tc>
@@ -15765,27 +15568,26 @@
             <w:shd w:val="clear" w:color="auto" w:fill="auto"/>
             <w:noWrap/>
             <w:vAlign w:val="center"/>
-            <w:hideMark/>
-          </w:tcPr>
-          <w:p>
-            <w:pPr>
-              <w:spacing w:after="0" w:line="240" w:lineRule="auto"/>
-              <w:jc w:val="center"/>
-              <w:rPr>
-                <w:rFonts w:ascii="Arial" w:eastAsia="Times New Roman" w:hAnsi="Arial" w:cs="Arial"/>
-                <w:color w:val="000000"/>
-                <w:sz w:val="16"/>
-                <w:szCs w:val="16"/>
-              </w:rPr>
-            </w:pPr>
-            <w:r>
-              <w:rPr>
-                <w:rFonts w:ascii="Arial" w:eastAsia="Times New Roman" w:hAnsi="Arial" w:cs="Arial"/>
-                <w:color w:val="000000"/>
-                <w:sz w:val="16"/>
-                <w:szCs w:val="16"/>
-              </w:rPr>
-              <w:t>18</w:t>
+          </w:tcPr>
+          <w:p>
+            <w:pPr>
+              <w:spacing w:after="0" w:line="240" w:lineRule="auto"/>
+              <w:jc w:val="center"/>
+              <w:rPr>
+                <w:rFonts w:ascii="Arial" w:eastAsia="Times New Roman" w:hAnsi="Arial" w:cs="Arial"/>
+                <w:color w:val="000000"/>
+                <w:sz w:val="16"/>
+                <w:szCs w:val="16"/>
+              </w:rPr>
+            </w:pPr>
+            <w:r>
+              <w:rPr>
+                <w:rFonts w:ascii="Arial" w:eastAsia="Times New Roman" w:hAnsi="Arial" w:cs="Arial"/>
+                <w:color w:val="000000"/>
+                <w:sz w:val="16"/>
+                <w:szCs w:val="16"/>
+              </w:rPr>
+              <w:t>17</w:t>
             </w:r>
           </w:p>
         </w:tc>
@@ -15801,27 +15603,26 @@
             <w:shd w:val="clear" w:color="auto" w:fill="auto"/>
             <w:noWrap/>
             <w:vAlign w:val="center"/>
-            <w:hideMark/>
-          </w:tcPr>
-          <w:p>
-            <w:pPr>
-              <w:spacing w:after="0" w:line="240" w:lineRule="auto"/>
-              <w:jc w:val="center"/>
-              <w:rPr>
-                <w:rFonts w:ascii="Arial" w:eastAsia="Times New Roman" w:hAnsi="Arial" w:cs="Arial"/>
-                <w:color w:val="000000"/>
-                <w:sz w:val="16"/>
-                <w:szCs w:val="16"/>
-              </w:rPr>
-            </w:pPr>
-            <w:r>
-              <w:rPr>
-                <w:rFonts w:ascii="Arial" w:eastAsia="Times New Roman" w:hAnsi="Arial" w:cs="Arial"/>
-                <w:color w:val="000000"/>
-                <w:sz w:val="16"/>
-                <w:szCs w:val="16"/>
-              </w:rPr>
-              <w:t>Sr</w:t>
+          </w:tcPr>
+          <w:p>
+            <w:pPr>
+              <w:spacing w:after="0" w:line="240" w:lineRule="auto"/>
+              <w:jc w:val="center"/>
+              <w:rPr>
+                <w:rFonts w:ascii="Arial" w:eastAsia="Times New Roman" w:hAnsi="Arial" w:cs="Arial"/>
+                <w:color w:val="000000"/>
+                <w:sz w:val="16"/>
+                <w:szCs w:val="16"/>
+              </w:rPr>
+            </w:pPr>
+            <w:r>
+              <w:rPr>
+                <w:rFonts w:ascii="Arial" w:eastAsia="Times New Roman" w:hAnsi="Arial" w:cs="Arial"/>
+                <w:color w:val="000000"/>
+                <w:sz w:val="16"/>
+                <w:szCs w:val="16"/>
+              </w:rPr>
+              <w:t>So</w:t>
             </w:r>
           </w:p>
         </w:tc>
@@ -15837,26 +15638,25 @@
             <w:shd w:val="clear" w:color="auto" w:fill="auto"/>
             <w:noWrap/>
             <w:vAlign w:val="center"/>
-            <w:hideMark/>
-          </w:tcPr>
-          <w:p>
-            <w:pPr>
-              <w:spacing w:after="0" w:line="240" w:lineRule="auto"/>
-              <w:rPr>
-                <w:rFonts w:ascii="Arial" w:eastAsia="Times New Roman" w:hAnsi="Arial" w:cs="Arial"/>
-                <w:color w:val="000000"/>
-                <w:sz w:val="16"/>
-                <w:szCs w:val="16"/>
-              </w:rPr>
-            </w:pPr>
-            <w:r>
-              <w:rPr>
-                <w:rFonts w:ascii="Arial" w:eastAsia="Times New Roman" w:hAnsi="Arial" w:cs="Arial"/>
-                <w:color w:val="000000"/>
-                <w:sz w:val="16"/>
-                <w:szCs w:val="16"/>
-              </w:rPr>
-              <w:t>Western Connecticut State University</w:t>
+          </w:tcPr>
+          <w:p>
+            <w:pPr>
+              <w:spacing w:after="0" w:line="240" w:lineRule="auto"/>
+              <w:rPr>
+                <w:rFonts w:ascii="Arial" w:eastAsia="Times New Roman" w:hAnsi="Arial" w:cs="Arial"/>
+                <w:color w:val="000000"/>
+                <w:sz w:val="16"/>
+                <w:szCs w:val="16"/>
+              </w:rPr>
+            </w:pPr>
+            <w:r>
+              <w:rPr>
+                <w:rFonts w:ascii="Arial" w:eastAsia="Times New Roman" w:hAnsi="Arial" w:cs="Arial"/>
+                <w:color w:val="000000"/>
+                <w:sz w:val="16"/>
+                <w:szCs w:val="16"/>
+              </w:rPr>
+              <w:t>Stevens Institute of Technology</w:t>
             </w:r>
           </w:p>
         </w:tc>
@@ -15872,26 +15672,25 @@
             <w:shd w:val="clear" w:color="auto" w:fill="auto"/>
             <w:noWrap/>
             <w:vAlign w:val="center"/>
-            <w:hideMark/>
-          </w:tcPr>
-          <w:p>
-            <w:pPr>
-              <w:spacing w:after="0" w:line="240" w:lineRule="auto"/>
-              <w:rPr>
-                <w:rFonts w:ascii="Arial" w:eastAsia="Times New Roman" w:hAnsi="Arial" w:cs="Arial"/>
-                <w:color w:val="000000"/>
-                <w:sz w:val="16"/>
-                <w:szCs w:val="16"/>
-              </w:rPr>
-            </w:pPr>
-            <w:r>
-              <w:rPr>
-                <w:rFonts w:ascii="Arial" w:eastAsia="Times New Roman" w:hAnsi="Arial" w:cs="Arial"/>
-                <w:color w:val="000000"/>
-                <w:sz w:val="16"/>
-                <w:szCs w:val="16"/>
-              </w:rPr>
-              <w:t>New Fairfield HS</w:t>
+          </w:tcPr>
+          <w:p>
+            <w:pPr>
+              <w:spacing w:after="0" w:line="240" w:lineRule="auto"/>
+              <w:rPr>
+                <w:rFonts w:ascii="Arial" w:eastAsia="Times New Roman" w:hAnsi="Arial" w:cs="Arial"/>
+                <w:color w:val="000000"/>
+                <w:sz w:val="16"/>
+                <w:szCs w:val="16"/>
+              </w:rPr>
+            </w:pPr>
+            <w:r>
+              <w:rPr>
+                <w:rFonts w:ascii="Arial" w:eastAsia="Times New Roman" w:hAnsi="Arial" w:cs="Arial"/>
+                <w:color w:val="000000"/>
+                <w:sz w:val="16"/>
+                <w:szCs w:val="16"/>
+              </w:rPr>
+              <w:t>St. Rose HS</w:t>
             </w:r>
           </w:p>
         </w:tc>
@@ -15907,26 +15706,25 @@
             <w:shd w:val="clear" w:color="auto" w:fill="auto"/>
             <w:noWrap/>
             <w:vAlign w:val="center"/>
-            <w:hideMark/>
-          </w:tcPr>
-          <w:p>
-            <w:pPr>
-              <w:spacing w:after="0" w:line="240" w:lineRule="auto"/>
-              <w:rPr>
-                <w:rFonts w:ascii="Arial" w:eastAsia="Times New Roman" w:hAnsi="Arial" w:cs="Arial"/>
-                <w:color w:val="000000"/>
-                <w:sz w:val="16"/>
-                <w:szCs w:val="16"/>
-              </w:rPr>
-            </w:pPr>
-            <w:r>
-              <w:rPr>
-                <w:rFonts w:ascii="Arial" w:eastAsia="Times New Roman" w:hAnsi="Arial" w:cs="Arial"/>
-                <w:color w:val="000000"/>
-                <w:sz w:val="16"/>
-                <w:szCs w:val="16"/>
-              </w:rPr>
-              <w:t>New Fairfield, CT</w:t>
+          </w:tcPr>
+          <w:p>
+            <w:pPr>
+              <w:spacing w:after="0" w:line="240" w:lineRule="auto"/>
+              <w:rPr>
+                <w:rFonts w:ascii="Arial" w:eastAsia="Times New Roman" w:hAnsi="Arial" w:cs="Arial"/>
+                <w:color w:val="000000"/>
+                <w:sz w:val="16"/>
+                <w:szCs w:val="16"/>
+              </w:rPr>
+            </w:pPr>
+            <w:r>
+              <w:rPr>
+                <w:rFonts w:ascii="Arial" w:eastAsia="Times New Roman" w:hAnsi="Arial" w:cs="Arial"/>
+                <w:color w:val="000000"/>
+                <w:sz w:val="16"/>
+                <w:szCs w:val="16"/>
+              </w:rPr>
+              <w:t>Neptune, NJ</w:t>
             </w:r>
           </w:p>
         </w:tc>
@@ -16726,25 +16524,14 @@
                 <w:szCs w:val="16"/>
               </w:rPr>
             </w:pPr>
-            <w:proofErr w:type="spellStart"/>
-            <w:r>
-              <w:rPr>
-                <w:rFonts w:ascii="Arial" w:eastAsia="Times New Roman" w:hAnsi="Arial" w:cs="Arial"/>
-                <w:color w:val="000000"/>
-                <w:sz w:val="16"/>
-                <w:szCs w:val="16"/>
-              </w:rPr>
-              <w:t>Paulino</w:t>
-            </w:r>
-            <w:proofErr w:type="spellEnd"/>
-            <w:r>
-              <w:rPr>
-                <w:rFonts w:ascii="Arial" w:eastAsia="Times New Roman" w:hAnsi="Arial" w:cs="Arial"/>
-                <w:color w:val="000000"/>
-                <w:sz w:val="16"/>
-                <w:szCs w:val="16"/>
-              </w:rPr>
-              <w:t>-Sims</w:t>
+            <w:r>
+              <w:rPr>
+                <w:rFonts w:ascii="Arial" w:eastAsia="Times New Roman" w:hAnsi="Arial" w:cs="Arial"/>
+                <w:color w:val="000000"/>
+                <w:sz w:val="16"/>
+                <w:szCs w:val="16"/>
+              </w:rPr>
+              <w:t>Paulino-Sims</w:t>
             </w:r>
           </w:p>
         </w:tc>
@@ -17456,7 +17243,7 @@
 </file>
 
 <file path=word/styles.xml><?xml version="1.0" encoding="utf-8"?>
-<w:styles xmlns:mc="http://schemas.openxmlformats.org/markup-compatibility/2006" xmlns:r="http://schemas.openxmlformats.org/officeDocument/2006/relationships" xmlns:w="http://schemas.openxmlformats.org/wordprocessingml/2006/main" xmlns:w14="http://schemas.microsoft.com/office/word/2010/wordml" xmlns:w15="http://schemas.microsoft.com/office/word/2012/wordml" xmlns:w16cid="http://schemas.microsoft.com/office/word/2016/wordml/cid" xmlns:w16se="http://schemas.microsoft.com/office/word/2015/wordml/symex" mc:Ignorable="w14 w15 w16se w16cid">
+<w:styles xmlns:mc="http://schemas.openxmlformats.org/markup-compatibility/2006" xmlns:r="http://schemas.openxmlformats.org/officeDocument/2006/relationships" xmlns:w="http://schemas.openxmlformats.org/wordprocessingml/2006/main" xmlns:w14="http://schemas.microsoft.com/office/word/2010/wordml" xmlns:w15="http://schemas.microsoft.com/office/word/2012/wordml" xmlns:w16cex="http://schemas.microsoft.com/office/word/2018/wordml/cex" xmlns:w16cid="http://schemas.microsoft.com/office/word/2016/wordml/cid" xmlns:w16="http://schemas.microsoft.com/office/word/2018/wordml" xmlns:w16sdtdh="http://schemas.microsoft.com/office/word/2020/wordml/sdtdatahash" xmlns:w16se="http://schemas.microsoft.com/office/word/2015/wordml/symex" mc:Ignorable="w14 w15 w16se w16cid w16 w16cex w16sdtdh">
   <w:docDefaults>
     <w:rPrDefault>
       <w:rPr>
@@ -17472,7 +17259,7 @@
       </w:pPr>
     </w:pPrDefault>
   </w:docDefaults>
-  <w:latentStyles w:defLockedState="0" w:defUIPriority="99" w:defSemiHidden="0" w:defUnhideWhenUsed="0" w:defQFormat="0" w:count="375">
+  <w:latentStyles w:defLockedState="0" w:defUIPriority="99" w:defSemiHidden="0" w:defUnhideWhenUsed="0" w:defQFormat="0" w:count="376">
     <w:lsdException w:name="Normal" w:uiPriority="0" w:qFormat="1"/>
     <w:lsdException w:name="heading 1" w:uiPriority="9" w:qFormat="1"/>
     <w:lsdException w:name="heading 2" w:semiHidden="1" w:uiPriority="9" w:unhideWhenUsed="1" w:qFormat="1"/>
@@ -17848,6 +17635,7 @@
     <w:lsdException w:name="Smart Hyperlink" w:semiHidden="1" w:unhideWhenUsed="1"/>
     <w:lsdException w:name="Hashtag" w:semiHidden="1" w:unhideWhenUsed="1"/>
     <w:lsdException w:name="Unresolved Mention" w:semiHidden="1" w:unhideWhenUsed="1"/>
+    <w:lsdException w:name="Smart Link" w:semiHidden="1" w:unhideWhenUsed="1"/>
   </w:latentStyles>
   <w:style w:type="paragraph" w:default="1" w:styleId="Normal">
     <w:name w:val="Normal"/>

</xml_diff>